<commit_message>
Upload for new summary
Added new data and new plots
</commit_message>
<xml_diff>
--- a/Summary.docx
+++ b/Summary.docx
@@ -133,27 +133,27 @@
           </w:tcPr>
           <w:p>
             <w:r>
-              <w:t>0.161</w:t>
-            </w:r>
-          </w:p>
-        </w:tc>
-        <w:tc>
-          <w:tcPr>
-            <w:tcW w:w="1803" w:type="dxa"/>
-          </w:tcPr>
-          <w:p>
-            <w:r>
-              <w:t>0.44</w:t>
-            </w:r>
-          </w:p>
-        </w:tc>
-        <w:tc>
-          <w:tcPr>
-            <w:tcW w:w="1803" w:type="dxa"/>
-          </w:tcPr>
-          <w:p>
-            <w:r>
-              <w:t>983040</w:t>
+              <w:t>0.15</w:t>
+            </w:r>
+          </w:p>
+        </w:tc>
+        <w:tc>
+          <w:tcPr>
+            <w:tcW w:w="1803" w:type="dxa"/>
+          </w:tcPr>
+          <w:p>
+            <w:r>
+              <w:t>0.255</w:t>
+            </w:r>
+          </w:p>
+        </w:tc>
+        <w:tc>
+          <w:tcPr>
+            <w:tcW w:w="1803" w:type="dxa"/>
+          </w:tcPr>
+          <w:p>
+            <w:r>
+              <w:t>1404</w:t>
             </w:r>
           </w:p>
         </w:tc>
@@ -163,7 +163,7 @@
           </w:tcPr>
           <w:p>
             <w:r>
-              <w:t>983040</w:t>
+              <w:t>1428</w:t>
             </w:r>
           </w:p>
         </w:tc>
@@ -185,27 +185,27 @@
           </w:tcPr>
           <w:p>
             <w:r>
-              <w:t>0.344</w:t>
-            </w:r>
-          </w:p>
-        </w:tc>
-        <w:tc>
-          <w:tcPr>
-            <w:tcW w:w="1803" w:type="dxa"/>
-          </w:tcPr>
-          <w:p>
-            <w:r>
-              <w:t>0.494</w:t>
-            </w:r>
-          </w:p>
-        </w:tc>
-        <w:tc>
-          <w:tcPr>
-            <w:tcW w:w="1803" w:type="dxa"/>
-          </w:tcPr>
-          <w:p>
-            <w:r>
-              <w:t>983040</w:t>
+              <w:t>0.393</w:t>
+            </w:r>
+          </w:p>
+        </w:tc>
+        <w:tc>
+          <w:tcPr>
+            <w:tcW w:w="1803" w:type="dxa"/>
+          </w:tcPr>
+          <w:p>
+            <w:r>
+              <w:t>0.187</w:t>
+            </w:r>
+          </w:p>
+        </w:tc>
+        <w:tc>
+          <w:tcPr>
+            <w:tcW w:w="1803" w:type="dxa"/>
+          </w:tcPr>
+          <w:p>
+            <w:r>
+              <w:t>1392</w:t>
             </w:r>
           </w:p>
         </w:tc>
@@ -215,7 +215,7 @@
           </w:tcPr>
           <w:p>
             <w:r>
-              <w:t>999424</w:t>
+              <w:t>1440</w:t>
             </w:r>
           </w:p>
         </w:tc>
@@ -237,27 +237,27 @@
           </w:tcPr>
           <w:p>
             <w:r>
-              <w:t>0.715</w:t>
-            </w:r>
-          </w:p>
-        </w:tc>
-        <w:tc>
-          <w:tcPr>
-            <w:tcW w:w="1803" w:type="dxa"/>
-          </w:tcPr>
-          <w:p>
-            <w:r>
-              <w:t>1.425</w:t>
-            </w:r>
-          </w:p>
-        </w:tc>
-        <w:tc>
-          <w:tcPr>
-            <w:tcW w:w="1803" w:type="dxa"/>
-          </w:tcPr>
-          <w:p>
-            <w:r>
-              <w:t>1015808</w:t>
+              <w:t>0.625</w:t>
+            </w:r>
+          </w:p>
+        </w:tc>
+        <w:tc>
+          <w:tcPr>
+            <w:tcW w:w="1803" w:type="dxa"/>
+          </w:tcPr>
+          <w:p>
+            <w:r>
+              <w:t>0.561</w:t>
+            </w:r>
+          </w:p>
+        </w:tc>
+        <w:tc>
+          <w:tcPr>
+            <w:tcW w:w="1803" w:type="dxa"/>
+          </w:tcPr>
+          <w:p>
+            <w:r>
+              <w:t>2856</w:t>
             </w:r>
           </w:p>
         </w:tc>
@@ -267,7 +267,7 @@
           </w:tcPr>
           <w:p>
             <w:r>
-              <w:t>1015808</w:t>
+              <w:t>1432</w:t>
             </w:r>
           </w:p>
         </w:tc>
@@ -289,30 +289,27 @@
           </w:tcPr>
           <w:p>
             <w:r>
-              <w:t>1.278</w:t>
-            </w:r>
-          </w:p>
-        </w:tc>
-        <w:tc>
-          <w:tcPr>
-            <w:tcW w:w="1803" w:type="dxa"/>
-          </w:tcPr>
-          <w:p>
-            <w:r>
-              <w:t>3.</w:t>
-            </w:r>
-            <w:r>
-              <w:t>74</w:t>
-            </w:r>
-          </w:p>
-        </w:tc>
-        <w:tc>
-          <w:tcPr>
-            <w:tcW w:w="1803" w:type="dxa"/>
-          </w:tcPr>
-          <w:p>
-            <w:r>
-              <w:t>1212416</w:t>
+              <w:t>0.602</w:t>
+            </w:r>
+          </w:p>
+        </w:tc>
+        <w:tc>
+          <w:tcPr>
+            <w:tcW w:w="1803" w:type="dxa"/>
+          </w:tcPr>
+          <w:p>
+            <w:r>
+              <w:t>0.505</w:t>
+            </w:r>
+          </w:p>
+        </w:tc>
+        <w:tc>
+          <w:tcPr>
+            <w:tcW w:w="1803" w:type="dxa"/>
+          </w:tcPr>
+          <w:p>
+            <w:r>
+              <w:t>2784</w:t>
             </w:r>
           </w:p>
         </w:tc>
@@ -322,7 +319,7 @@
           </w:tcPr>
           <w:p>
             <w:r>
-              <w:t>1048576</w:t>
+              <w:t>1424</w:t>
             </w:r>
           </w:p>
         </w:tc>
@@ -344,27 +341,27 @@
           </w:tcPr>
           <w:p>
             <w:r>
-              <w:t>2.118</w:t>
-            </w:r>
-          </w:p>
-        </w:tc>
-        <w:tc>
-          <w:tcPr>
-            <w:tcW w:w="1803" w:type="dxa"/>
-          </w:tcPr>
-          <w:p>
-            <w:r>
-              <w:t>4.477</w:t>
-            </w:r>
-          </w:p>
-        </w:tc>
-        <w:tc>
-          <w:tcPr>
-            <w:tcW w:w="1803" w:type="dxa"/>
-          </w:tcPr>
-          <w:p>
-            <w:r>
-              <w:t>1638400</w:t>
+              <w:t>1.719</w:t>
+            </w:r>
+          </w:p>
+        </w:tc>
+        <w:tc>
+          <w:tcPr>
+            <w:tcW w:w="1803" w:type="dxa"/>
+          </w:tcPr>
+          <w:p>
+            <w:r>
+              <w:t>1.084</w:t>
+            </w:r>
+          </w:p>
+        </w:tc>
+        <w:tc>
+          <w:tcPr>
+            <w:tcW w:w="1803" w:type="dxa"/>
+          </w:tcPr>
+          <w:p>
+            <w:r>
+              <w:t>3008</w:t>
             </w:r>
           </w:p>
         </w:tc>
@@ -374,7 +371,7 @@
           </w:tcPr>
           <w:p>
             <w:r>
-              <w:t>1048576</w:t>
+              <w:t>1412</w:t>
             </w:r>
           </w:p>
         </w:tc>
@@ -396,27 +393,27 @@
           </w:tcPr>
           <w:p>
             <w:r>
-              <w:t>4.099</w:t>
-            </w:r>
-          </w:p>
-        </w:tc>
-        <w:tc>
-          <w:tcPr>
-            <w:tcW w:w="1803" w:type="dxa"/>
-          </w:tcPr>
-          <w:p>
-            <w:r>
-              <w:t>7.19</w:t>
-            </w:r>
-          </w:p>
-        </w:tc>
-        <w:tc>
-          <w:tcPr>
-            <w:tcW w:w="1803" w:type="dxa"/>
-          </w:tcPr>
-          <w:p>
-            <w:r>
-              <w:t>1998848</w:t>
+              <w:t>2.135</w:t>
+            </w:r>
+          </w:p>
+        </w:tc>
+        <w:tc>
+          <w:tcPr>
+            <w:tcW w:w="1803" w:type="dxa"/>
+          </w:tcPr>
+          <w:p>
+            <w:r>
+              <w:t>1.997</w:t>
+            </w:r>
+          </w:p>
+        </w:tc>
+        <w:tc>
+          <w:tcPr>
+            <w:tcW w:w="1803" w:type="dxa"/>
+          </w:tcPr>
+          <w:p>
+            <w:r>
+              <w:t>3600</w:t>
             </w:r>
           </w:p>
         </w:tc>
@@ -426,7 +423,7 @@
           </w:tcPr>
           <w:p>
             <w:r>
-              <w:t>1146880</w:t>
+              <w:t>2804</w:t>
             </w:r>
           </w:p>
         </w:tc>
@@ -448,27 +445,27 @@
           </w:tcPr>
           <w:p>
             <w:r>
-              <w:t>16.606</w:t>
-            </w:r>
-          </w:p>
-        </w:tc>
-        <w:tc>
-          <w:tcPr>
-            <w:tcW w:w="1803" w:type="dxa"/>
-          </w:tcPr>
-          <w:p>
-            <w:r>
-              <w:t>22.368</w:t>
-            </w:r>
-          </w:p>
-        </w:tc>
-        <w:tc>
-          <w:tcPr>
-            <w:tcW w:w="1803" w:type="dxa"/>
-          </w:tcPr>
-          <w:p>
-            <w:r>
-              <w:t>3309568</w:t>
+              <w:t>3.647</w:t>
+            </w:r>
+          </w:p>
+        </w:tc>
+        <w:tc>
+          <w:tcPr>
+            <w:tcW w:w="1803" w:type="dxa"/>
+          </w:tcPr>
+          <w:p>
+            <w:r>
+              <w:t>3.37</w:t>
+            </w:r>
+          </w:p>
+        </w:tc>
+        <w:tc>
+          <w:tcPr>
+            <w:tcW w:w="1803" w:type="dxa"/>
+          </w:tcPr>
+          <w:p>
+            <w:r>
+              <w:t>4956</w:t>
             </w:r>
           </w:p>
         </w:tc>
@@ -478,7 +475,7 @@
           </w:tcPr>
           <w:p>
             <w:r>
-              <w:t>1163264</w:t>
+              <w:t>2816</w:t>
             </w:r>
           </w:p>
         </w:tc>
@@ -500,27 +497,27 @@
           </w:tcPr>
           <w:p>
             <w:r>
-              <w:t>20.717</w:t>
-            </w:r>
-          </w:p>
-        </w:tc>
-        <w:tc>
-          <w:tcPr>
-            <w:tcW w:w="1803" w:type="dxa"/>
-          </w:tcPr>
-          <w:p>
-            <w:r>
-              <w:t>37.086</w:t>
-            </w:r>
-          </w:p>
-        </w:tc>
-        <w:tc>
-          <w:tcPr>
-            <w:tcW w:w="1803" w:type="dxa"/>
-          </w:tcPr>
-          <w:p>
-            <w:r>
-              <w:t>5144576</w:t>
+              <w:t>5.099</w:t>
+            </w:r>
+          </w:p>
+        </w:tc>
+        <w:tc>
+          <w:tcPr>
+            <w:tcW w:w="1803" w:type="dxa"/>
+          </w:tcPr>
+          <w:p>
+            <w:r>
+              <w:t>6.97</w:t>
+            </w:r>
+          </w:p>
+        </w:tc>
+        <w:tc>
+          <w:tcPr>
+            <w:tcW w:w="1803" w:type="dxa"/>
+          </w:tcPr>
+          <w:p>
+            <w:r>
+              <w:t>6768</w:t>
             </w:r>
           </w:p>
         </w:tc>
@@ -530,7 +527,7 @@
           </w:tcPr>
           <w:p>
             <w:r>
-              <w:t>1261568</w:t>
+              <w:t>2860</w:t>
             </w:r>
           </w:p>
         </w:tc>
@@ -552,27 +549,27 @@
           </w:tcPr>
           <w:p>
             <w:r>
-              <w:t>37.86</w:t>
-            </w:r>
-          </w:p>
-        </w:tc>
-        <w:tc>
-          <w:tcPr>
-            <w:tcW w:w="1803" w:type="dxa"/>
-          </w:tcPr>
-          <w:p>
-            <w:r>
-              <w:t>56.919</w:t>
-            </w:r>
-          </w:p>
-        </w:tc>
-        <w:tc>
-          <w:tcPr>
-            <w:tcW w:w="1803" w:type="dxa"/>
-          </w:tcPr>
-          <w:p>
-            <w:r>
-              <w:t>7520256</w:t>
+              <w:t>8.985</w:t>
+            </w:r>
+          </w:p>
+        </w:tc>
+        <w:tc>
+          <w:tcPr>
+            <w:tcW w:w="1803" w:type="dxa"/>
+          </w:tcPr>
+          <w:p>
+            <w:r>
+              <w:t>9.133</w:t>
+            </w:r>
+          </w:p>
+        </w:tc>
+        <w:tc>
+          <w:tcPr>
+            <w:tcW w:w="1803" w:type="dxa"/>
+          </w:tcPr>
+          <w:p>
+            <w:r>
+              <w:t>9144</w:t>
             </w:r>
           </w:p>
         </w:tc>
@@ -582,7 +579,7 @@
           </w:tcPr>
           <w:p>
             <w:r>
-              <w:t>1327104</w:t>
+              <w:t>2828</w:t>
             </w:r>
           </w:p>
         </w:tc>
@@ -604,27 +601,27 @@
           </w:tcPr>
           <w:p>
             <w:r>
-              <w:t>42.748</w:t>
-            </w:r>
-          </w:p>
-        </w:tc>
-        <w:tc>
-          <w:tcPr>
-            <w:tcW w:w="1803" w:type="dxa"/>
-          </w:tcPr>
-          <w:p>
-            <w:r>
-              <w:t>57.827</w:t>
-            </w:r>
-          </w:p>
-        </w:tc>
-        <w:tc>
-          <w:tcPr>
-            <w:tcW w:w="1803" w:type="dxa"/>
-          </w:tcPr>
-          <w:p>
-            <w:r>
-              <w:t>11321344</w:t>
+              <w:t>10.588</w:t>
+            </w:r>
+          </w:p>
+        </w:tc>
+        <w:tc>
+          <w:tcPr>
+            <w:tcW w:w="1803" w:type="dxa"/>
+          </w:tcPr>
+          <w:p>
+            <w:r>
+              <w:t>10.58</w:t>
+            </w:r>
+          </w:p>
+        </w:tc>
+        <w:tc>
+          <w:tcPr>
+            <w:tcW w:w="1803" w:type="dxa"/>
+          </w:tcPr>
+          <w:p>
+            <w:r>
+              <w:t>11840</w:t>
             </w:r>
           </w:p>
         </w:tc>
@@ -634,7 +631,7 @@
           </w:tcPr>
           <w:p>
             <w:r>
-              <w:t>1327104</w:t>
+              <w:t>3072</w:t>
             </w:r>
           </w:p>
         </w:tc>
@@ -656,27 +653,27 @@
           </w:tcPr>
           <w:p>
             <w:r>
-              <w:t>55.633</w:t>
-            </w:r>
-          </w:p>
-        </w:tc>
-        <w:tc>
-          <w:tcPr>
-            <w:tcW w:w="1803" w:type="dxa"/>
-          </w:tcPr>
-          <w:p>
-            <w:r>
-              <w:t>99.683</w:t>
-            </w:r>
-          </w:p>
-        </w:tc>
-        <w:tc>
-          <w:tcPr>
-            <w:tcW w:w="1803" w:type="dxa"/>
-          </w:tcPr>
-          <w:p>
-            <w:r>
-              <w:t>19021824</w:t>
+              <w:t>18.471</w:t>
+            </w:r>
+          </w:p>
+        </w:tc>
+        <w:tc>
+          <w:tcPr>
+            <w:tcW w:w="1803" w:type="dxa"/>
+          </w:tcPr>
+          <w:p>
+            <w:r>
+              <w:t>24.314</w:t>
+            </w:r>
+          </w:p>
+        </w:tc>
+        <w:tc>
+          <w:tcPr>
+            <w:tcW w:w="1803" w:type="dxa"/>
+          </w:tcPr>
+          <w:p>
+            <w:r>
+              <w:t>19208</w:t>
             </w:r>
           </w:p>
         </w:tc>
@@ -686,7 +683,7 @@
           </w:tcPr>
           <w:p>
             <w:r>
-              <w:t>1458176</w:t>
+              <w:t>3100</w:t>
             </w:r>
           </w:p>
         </w:tc>
@@ -708,27 +705,27 @@
           </w:tcPr>
           <w:p>
             <w:r>
-              <w:t>105.121</w:t>
-            </w:r>
-          </w:p>
-        </w:tc>
-        <w:tc>
-          <w:tcPr>
-            <w:tcW w:w="1803" w:type="dxa"/>
-          </w:tcPr>
-          <w:p>
-            <w:r>
-              <w:t>128.192</w:t>
-            </w:r>
-          </w:p>
-        </w:tc>
-        <w:tc>
-          <w:tcPr>
-            <w:tcW w:w="1803" w:type="dxa"/>
-          </w:tcPr>
-          <w:p>
-            <w:r>
-              <w:t>28688384</w:t>
+              <w:t>28.631</w:t>
+            </w:r>
+          </w:p>
+        </w:tc>
+        <w:tc>
+          <w:tcPr>
+            <w:tcW w:w="1803" w:type="dxa"/>
+          </w:tcPr>
+          <w:p>
+            <w:r>
+              <w:t>34.672</w:t>
+            </w:r>
+          </w:p>
+        </w:tc>
+        <w:tc>
+          <w:tcPr>
+            <w:tcW w:w="1803" w:type="dxa"/>
+          </w:tcPr>
+          <w:p>
+            <w:r>
+              <w:t>28452</w:t>
             </w:r>
           </w:p>
         </w:tc>
@@ -738,7 +735,7 @@
           </w:tcPr>
           <w:p>
             <w:r>
-              <w:t>1671168</w:t>
+              <w:t>3320</w:t>
             </w:r>
           </w:p>
         </w:tc>
@@ -760,27 +757,27 @@
           </w:tcPr>
           <w:p>
             <w:r>
-              <w:t>131.308</w:t>
-            </w:r>
-          </w:p>
-        </w:tc>
-        <w:tc>
-          <w:tcPr>
-            <w:tcW w:w="1803" w:type="dxa"/>
-          </w:tcPr>
-          <w:p>
-            <w:r>
-              <w:t>167.042</w:t>
-            </w:r>
-          </w:p>
-        </w:tc>
-        <w:tc>
-          <w:tcPr>
-            <w:tcW w:w="1803" w:type="dxa"/>
-          </w:tcPr>
-          <w:p>
-            <w:r>
-              <w:t>40648704</w:t>
+              <w:t>42.437</w:t>
+            </w:r>
+          </w:p>
+        </w:tc>
+        <w:tc>
+          <w:tcPr>
+            <w:tcW w:w="1803" w:type="dxa"/>
+          </w:tcPr>
+          <w:p>
+            <w:r>
+              <w:t>45.186</w:t>
+            </w:r>
+          </w:p>
+        </w:tc>
+        <w:tc>
+          <w:tcPr>
+            <w:tcW w:w="1803" w:type="dxa"/>
+          </w:tcPr>
+          <w:p>
+            <w:r>
+              <w:t>39664</w:t>
             </w:r>
           </w:p>
         </w:tc>
@@ -795,7 +792,10 @@
               </w:rPr>
             </w:pPr>
             <w:r>
-              <w:t>1753088</w:t>
+              <w:rPr>
+                <w:lang w:val="en-US" w:eastAsia="zh-CN"/>
+              </w:rPr>
+              <w:t>3340</w:t>
             </w:r>
           </w:p>
         </w:tc>
@@ -817,27 +817,27 @@
           </w:tcPr>
           <w:p>
             <w:r>
-              <w:t>156.693</w:t>
-            </w:r>
-          </w:p>
-        </w:tc>
-        <w:tc>
-          <w:tcPr>
-            <w:tcW w:w="1803" w:type="dxa"/>
-          </w:tcPr>
-          <w:p>
-            <w:r>
-              <w:t>213.762</w:t>
-            </w:r>
-          </w:p>
-        </w:tc>
-        <w:tc>
-          <w:tcPr>
-            <w:tcW w:w="1803" w:type="dxa"/>
-          </w:tcPr>
-          <w:p>
-            <w:r>
-              <w:t>54558720</w:t>
+              <w:t>54.63</w:t>
+            </w:r>
+          </w:p>
+        </w:tc>
+        <w:tc>
+          <w:tcPr>
+            <w:tcW w:w="1803" w:type="dxa"/>
+          </w:tcPr>
+          <w:p>
+            <w:r>
+              <w:t>68.499</w:t>
+            </w:r>
+          </w:p>
+        </w:tc>
+        <w:tc>
+          <w:tcPr>
+            <w:tcW w:w="1803" w:type="dxa"/>
+          </w:tcPr>
+          <w:p>
+            <w:r>
+              <w:t>52968</w:t>
             </w:r>
           </w:p>
         </w:tc>
@@ -847,7 +847,7 @@
           </w:tcPr>
           <w:p>
             <w:r>
-              <w:t>1982464</w:t>
+              <w:t>3612</w:t>
             </w:r>
           </w:p>
         </w:tc>
@@ -869,27 +869,27 @@
           </w:tcPr>
           <w:p>
             <w:r>
-              <w:t>208.405</w:t>
-            </w:r>
-          </w:p>
-        </w:tc>
-        <w:tc>
-          <w:tcPr>
-            <w:tcW w:w="1803" w:type="dxa"/>
-          </w:tcPr>
-          <w:p>
-            <w:r>
-              <w:t>270.72</w:t>
-            </w:r>
-          </w:p>
-        </w:tc>
-        <w:tc>
-          <w:tcPr>
-            <w:tcW w:w="1803" w:type="dxa"/>
-          </w:tcPr>
-          <w:p>
-            <w:r>
-              <w:t>66453504</w:t>
+              <w:t>73.002</w:t>
+            </w:r>
+          </w:p>
+        </w:tc>
+        <w:tc>
+          <w:tcPr>
+            <w:tcW w:w="1803" w:type="dxa"/>
+          </w:tcPr>
+          <w:p>
+            <w:r>
+              <w:t>104.901</w:t>
+            </w:r>
+          </w:p>
+        </w:tc>
+        <w:tc>
+          <w:tcPr>
+            <w:tcW w:w="1803" w:type="dxa"/>
+          </w:tcPr>
+          <w:p>
+            <w:r>
+              <w:t>64356</w:t>
             </w:r>
           </w:p>
         </w:tc>
@@ -899,7 +899,7 @@
           </w:tcPr>
           <w:p>
             <w:r>
-              <w:t>2031616</w:t>
+              <w:t>3732</w:t>
             </w:r>
           </w:p>
         </w:tc>
@@ -939,15 +939,11 @@
     <w:p/>
     <w:p>
       <w:r>
-        <w:rPr>
-          <w:noProof/>
-        </w:rPr>
-        <w:lastRenderedPageBreak/>
         <w:drawing>
-          <wp:inline distT="0" distB="0" distL="0" distR="0" wp14:anchorId="683B9C66" wp14:editId="07B158BF">
-            <wp:extent cx="5469043" cy="2914480"/>
-            <wp:effectExtent l="0" t="0" r="5080" b="0"/>
-            <wp:docPr id="1" name="Picture 1" descr="Chart, line chart&#10;&#10;Description automatically generated"/>
+          <wp:inline distT="0" distB="0" distL="0" distR="0" wp14:anchorId="43C1A284" wp14:editId="7D94FB4E">
+            <wp:extent cx="5350625" cy="2607733"/>
+            <wp:effectExtent l="0" t="0" r="0" b="0"/>
+            <wp:docPr id="1" name="Picture 1"/>
             <wp:cNvGraphicFramePr>
               <a:graphicFrameLocks xmlns:a="http://schemas.openxmlformats.org/drawingml/2006/main" noChangeAspect="1"/>
             </wp:cNvGraphicFramePr>
@@ -955,7 +951,7 @@
               <a:graphicData uri="http://schemas.openxmlformats.org/drawingml/2006/picture">
                 <pic:pic xmlns:pic="http://schemas.openxmlformats.org/drawingml/2006/picture">
                   <pic:nvPicPr>
-                    <pic:cNvPr id="1" name="Picture 1" descr="Chart, line chart&#10;&#10;Description automatically generated"/>
+                    <pic:cNvPr id="1" name=""/>
                     <pic:cNvPicPr/>
                   </pic:nvPicPr>
                   <pic:blipFill>
@@ -967,7 +963,7 @@
                   <pic:spPr>
                     <a:xfrm>
                       <a:off x="0" y="0"/>
-                      <a:ext cx="5481141" cy="2920927"/>
+                      <a:ext cx="5360728" cy="2612657"/>
                     </a:xfrm>
                     <a:prstGeom prst="rect">
                       <a:avLst/>
@@ -985,6 +981,7 @@
         <w:pStyle w:val="Heading4"/>
       </w:pPr>
       <w:r>
+        <w:lastRenderedPageBreak/>
         <w:t>Nature of the Graph (Logarithmic/ Linear/ Polynomial/ Exponential)</w:t>
       </w:r>
     </w:p>
@@ -1040,14 +1037,11 @@
     <w:p/>
     <w:p>
       <w:r>
-        <w:rPr>
-          <w:noProof/>
-        </w:rPr>
         <w:drawing>
-          <wp:inline distT="0" distB="0" distL="0" distR="0" wp14:anchorId="4AD35895" wp14:editId="461C4662">
-            <wp:extent cx="5731510" cy="2922905"/>
-            <wp:effectExtent l="0" t="0" r="0" b="0"/>
-            <wp:docPr id="2" name="Picture 2" descr="Chart, line chart&#10;&#10;Description automatically generated"/>
+          <wp:inline distT="0" distB="0" distL="0" distR="0" wp14:anchorId="22F46330" wp14:editId="37BF7472">
+            <wp:extent cx="5731510" cy="2727960"/>
+            <wp:effectExtent l="0" t="0" r="0" b="2540"/>
+            <wp:docPr id="3" name="Picture 3" descr="Chart, line chart&#10;&#10;Description automatically generated"/>
             <wp:cNvGraphicFramePr>
               <a:graphicFrameLocks xmlns:a="http://schemas.openxmlformats.org/drawingml/2006/main" noChangeAspect="1"/>
             </wp:cNvGraphicFramePr>
@@ -1055,7 +1049,7 @@
               <a:graphicData uri="http://schemas.openxmlformats.org/drawingml/2006/picture">
                 <pic:pic xmlns:pic="http://schemas.openxmlformats.org/drawingml/2006/picture">
                   <pic:nvPicPr>
-                    <pic:cNvPr id="2" name="Picture 2" descr="Chart, line chart&#10;&#10;Description automatically generated"/>
+                    <pic:cNvPr id="3" name="Picture 3" descr="Chart, line chart&#10;&#10;Description automatically generated"/>
                     <pic:cNvPicPr/>
                   </pic:nvPicPr>
                   <pic:blipFill>
@@ -1067,7 +1061,7 @@
                   <pic:spPr>
                     <a:xfrm>
                       <a:off x="0" y="0"/>
-                      <a:ext cx="5731510" cy="2922905"/>
+                      <a:ext cx="5731510" cy="2727960"/>
                     </a:xfrm>
                     <a:prstGeom prst="rect">
                       <a:avLst/>
@@ -1115,7 +1109,6 @@
         <w:pStyle w:val="Heading4"/>
       </w:pPr>
       <w:r>
-        <w:lastRenderedPageBreak/>
         <w:t xml:space="preserve">Explanation: </w:t>
       </w:r>
       <w:r>

</xml_diff>